<commit_message>
P02: finished assignment report.
</commit_message>
<xml_diff>
--- a/P01/Assignment.docx
+++ b/P01/Assignment.docx
@@ -24,10 +24,28 @@
       <w:r>
         <w:t>Run program, observe console output. Every 3rd line should be "Fizz", every 5th line "Buzz", every 15th line "Fizz buzz".</w:t>
       </w:r>
+      <w:r>
+        <w:t xml:space="preserve"> The other lines should contain </w:t>
+      </w:r>
+      <w:r>
+        <w:t>the line number.</w:t>
+      </w:r>
     </w:p>
     <w:p>
       <w:r>
-        <w:t>Also make sure output formatting is correct (Fortran is finnicky with print formatting).</w:t>
+        <w:t xml:space="preserve">Also make sure output formatting is correct </w:t>
+      </w:r>
+      <w:r>
+        <w:t xml:space="preserve">– </w:t>
+      </w:r>
+      <w:r>
+        <w:t>Fortran</w:t>
+      </w:r>
+      <w:r>
+        <w:t xml:space="preserve"> </w:t>
+      </w:r>
+      <w:r>
+        <w:t>is finnicky with print formatting.</w:t>
       </w:r>
     </w:p>
     <w:p/>
@@ -43,23 +61,21 @@
       <w:r>
         <w:t xml:space="preserve">The most striking difference between Fortran and languages </w:t>
       </w:r>
+      <w:r>
+        <w:t>I have</w:t>
+      </w:r>
+      <w:r>
+        <w:t xml:space="preserve"> used before is the column-based syntax.</w:t>
+      </w:r>
+      <w:r>
+        <w:t xml:space="preserve"> This is due to Fortran’s origins with punch-</w:t>
+      </w:r>
       <w:proofErr w:type="gramStart"/>
       <w:r>
-        <w:t>I’ve</w:t>
+        <w:t>cards;</w:t>
       </w:r>
       <w:proofErr w:type="gramEnd"/>
       <w:r>
-        <w:t xml:space="preserve"> used before is the column-based syntax.</w:t>
-      </w:r>
-      <w:r>
-        <w:t xml:space="preserve"> This is due to Fortran’s origins with punch-</w:t>
-      </w:r>
-      <w:proofErr w:type="gramStart"/>
-      <w:r>
-        <w:t>cards;</w:t>
-      </w:r>
-      <w:proofErr w:type="gramEnd"/>
-      <w:r>
         <w:t xml:space="preserve"> ancient technology obviously not relevant to any modern language.</w:t>
       </w:r>
       <w:r>
@@ -75,16 +91,31 @@
         <w:t xml:space="preserve"> the</w:t>
       </w:r>
       <w:r>
-        <w:t xml:space="preserve"> PROGRAM</w:t>
+        <w:t xml:space="preserve"> </w:t>
+      </w:r>
+      <w:r>
+        <w:rPr>
+          <w:rFonts w:ascii="Consolas" w:hAnsi="Consolas"/>
+        </w:rPr>
+        <w:t>PROGRAM</w:t>
       </w:r>
       <w:r>
         <w:t xml:space="preserve">, </w:t>
       </w:r>
       <w:r>
+        <w:rPr>
+          <w:rFonts w:ascii="Consolas" w:hAnsi="Consolas" w:cstheme="majorHAnsi"/>
+        </w:rPr>
         <w:t>STOP</w:t>
       </w:r>
       <w:r>
-        <w:t>, and END</w:t>
+        <w:t xml:space="preserve">, and </w:t>
+      </w:r>
+      <w:r>
+        <w:rPr>
+          <w:rFonts w:ascii="Consolas" w:hAnsi="Consolas" w:cstheme="majorHAnsi"/>
+        </w:rPr>
+        <w:t>END</w:t>
       </w:r>
       <w:r>
         <w:t xml:space="preserve"> </w:t>
@@ -128,7 +159,31 @@
         <w:t xml:space="preserve"> </w:t>
       </w:r>
       <w:r>
-        <w:t xml:space="preserve">IF/ELSEIF/ELSE is the same as in </w:t>
+        <w:rPr>
+          <w:rFonts w:ascii="Consolas" w:hAnsi="Consolas"/>
+        </w:rPr>
+        <w:t>IF</w:t>
+      </w:r>
+      <w:r>
+        <w:t>/</w:t>
+      </w:r>
+      <w:r>
+        <w:rPr>
+          <w:rFonts w:ascii="Consolas" w:hAnsi="Consolas"/>
+        </w:rPr>
+        <w:t>ELSEIF</w:t>
+      </w:r>
+      <w:r>
+        <w:t>/</w:t>
+      </w:r>
+      <w:r>
+        <w:rPr>
+          <w:rFonts w:ascii="Consolas" w:hAnsi="Consolas"/>
+        </w:rPr>
+        <w:t>ELSE</w:t>
+      </w:r>
+      <w:r>
+        <w:t xml:space="preserve"> is the same as in </w:t>
       </w:r>
       <w:r>
         <w:t>modern</w:t>
@@ -145,10 +200,16 @@
       </w:r>
       <w:proofErr w:type="gramEnd"/>
       <w:r>
-        <w:t xml:space="preserve"> a DO loop, which is close enough to the modern “for” loop</w:t>
-      </w:r>
-      <w:r>
-        <w:t>.</w:t>
+        <w:t xml:space="preserve"> a </w:t>
+      </w:r>
+      <w:r>
+        <w:rPr>
+          <w:rFonts w:ascii="Consolas" w:hAnsi="Consolas"/>
+        </w:rPr>
+        <w:t>DO</w:t>
+      </w:r>
+      <w:r>
+        <w:t xml:space="preserve"> loop, which is close enough to the modern “for” loop.</w:t>
       </w:r>
       <w:r>
         <w:t xml:space="preserve"> The algebraic and </w:t>
@@ -169,11 +230,20 @@
       </w:r>
       <w:proofErr w:type="gramStart"/>
       <w:r>
+        <w:rPr>
+          <w:rFonts w:ascii="Consolas" w:hAnsi="Consolas"/>
+        </w:rPr>
         <w:t>MOD(</w:t>
       </w:r>
       <w:proofErr w:type="gramEnd"/>
       <w:r>
-        <w:t>) that I needed t</w:t>
+        <w:rPr>
+          <w:rFonts w:ascii="Consolas" w:hAnsi="Consolas"/>
+        </w:rPr>
+        <w:t>)</w:t>
+      </w:r>
+      <w:r>
+        <w:t xml:space="preserve"> that I needed t</w:t>
       </w:r>
       <w:r>
         <w:t>o use worked as I expected</w:t>
@@ -195,7 +265,406 @@
         <w:t>Reflection</w:t>
       </w:r>
     </w:p>
-    <w:p/>
+    <w:p>
+      <w:pPr>
+        <w:spacing w:after="0"/>
+      </w:pPr>
+      <w:r>
+        <w:t xml:space="preserve">Fortran’s violation of the labelling principle negatively affects the program’s readability, writability and reliability. Firstly, each line must obey a strict column-based format, with various columns indicating different things depending on their contents, none of which is labelled (you must know what column means what). Secondly, lines are labelled with numbers, not meaningful names (again, you must remember which number line does what). Additionally, the use of </w:t>
+      </w:r>
+      <w:r>
+        <w:t xml:space="preserve">numerical line labels confuses statements such as </w:t>
+      </w:r>
+      <w:r>
+        <w:rPr>
+          <w:rFonts w:ascii="Consolas" w:hAnsi="Consolas"/>
+        </w:rPr>
+        <w:t>DO</w:t>
+      </w:r>
+      <w:r>
+        <w:t xml:space="preserve">: for example, </w:t>
+      </w:r>
+      <w:r>
+        <w:t>it is not immediately clear what numbers mean what in the following statement:</w:t>
+      </w:r>
+      <w:r>
+        <w:t xml:space="preserve"> </w:t>
+      </w:r>
+      <w:r>
+        <w:rPr>
+          <w:rFonts w:ascii="Consolas" w:hAnsi="Consolas"/>
+        </w:rPr>
+        <w:t xml:space="preserve">DO 10 </w:t>
+      </w:r>
+      <w:proofErr w:type="spellStart"/>
+      <w:r>
+        <w:rPr>
+          <w:rFonts w:ascii="Consolas" w:hAnsi="Consolas"/>
+        </w:rPr>
+        <w:t>i</w:t>
+      </w:r>
+      <w:proofErr w:type="spellEnd"/>
+      <w:r>
+        <w:rPr>
+          <w:rFonts w:ascii="Consolas" w:hAnsi="Consolas"/>
+        </w:rPr>
+        <w:t>=1, 100</w:t>
+      </w:r>
+      <w:r>
+        <w:br/>
+        <w:t>Having to remember these arbitrary orders and labels reduces reliability; the programmer is likely to make a mistake and (knowing Fortran, silently) break the code.</w:t>
+      </w:r>
+    </w:p>
+    <w:p>
+      <w:pPr>
+        <w:spacing w:after="0"/>
+      </w:pPr>
+    </w:p>
+    <w:p>
+      <w:pPr>
+        <w:spacing w:after="0"/>
+        <w:rPr>
+          <w:rFonts w:cstheme="minorHAnsi"/>
+        </w:rPr>
+      </w:pPr>
+      <w:r>
+        <w:t xml:space="preserve">Fortran violates the syntactic consistency principle, reducing readability. For example, the function call </w:t>
+      </w:r>
+      <w:proofErr w:type="gramStart"/>
+      <w:r>
+        <w:rPr>
+          <w:rFonts w:ascii="Consolas" w:hAnsi="Consolas"/>
+        </w:rPr>
+        <w:t>MOD(</w:t>
+      </w:r>
+      <w:proofErr w:type="gramEnd"/>
+      <w:r>
+        <w:rPr>
+          <w:rFonts w:ascii="Consolas" w:hAnsi="Consolas"/>
+        </w:rPr>
+        <w:t>a, b)</w:t>
+      </w:r>
+      <w:r>
+        <w:t xml:space="preserve"> includes the parameters within the parentheses, but </w:t>
+      </w:r>
+      <w:r>
+        <w:t>the</w:t>
+      </w:r>
+      <w:r>
+        <w:t xml:space="preserve"> </w:t>
+      </w:r>
+      <w:r>
+        <w:rPr>
+          <w:rFonts w:ascii="Consolas" w:hAnsi="Consolas"/>
+        </w:rPr>
+        <w:t>WRITE</w:t>
+      </w:r>
+      <w:r>
+        <w:t xml:space="preserve"> </w:t>
+      </w:r>
+      <w:r>
+        <w:t>statement, which looks like a function call, places the value to write outside the parentheses.</w:t>
+      </w:r>
+      <w:r>
+        <w:t xml:space="preserve"> Setting a variable is done with </w:t>
+      </w:r>
+      <w:r>
+        <w:rPr>
+          <w:rFonts w:ascii="Consolas" w:hAnsi="Consolas"/>
+        </w:rPr>
+        <w:t>=</w:t>
+      </w:r>
+      <w:r>
+        <w:t xml:space="preserve">, but equality checking is done </w:t>
+      </w:r>
+      <w:proofErr w:type="gramStart"/>
+      <w:r>
+        <w:t xml:space="preserve">with </w:t>
+      </w:r>
+      <w:r>
+        <w:rPr>
+          <w:rFonts w:ascii="Consolas" w:hAnsi="Consolas"/>
+        </w:rPr>
+        <w:t>.</w:t>
+      </w:r>
+      <w:proofErr w:type="gramEnd"/>
+      <w:r>
+        <w:rPr>
+          <w:rFonts w:ascii="Consolas" w:hAnsi="Consolas"/>
+        </w:rPr>
+        <w:t>EQ.</w:t>
+      </w:r>
+      <w:r>
+        <w:rPr>
+          <w:rFonts w:cstheme="minorHAnsi"/>
+        </w:rPr>
+        <w:t>.</w:t>
+      </w:r>
+    </w:p>
+    <w:p>
+      <w:pPr>
+        <w:spacing w:after="0"/>
+        <w:rPr>
+          <w:rFonts w:cstheme="minorHAnsi"/>
+        </w:rPr>
+      </w:pPr>
+      <w:r>
+        <w:rPr>
+          <w:rFonts w:cstheme="minorHAnsi"/>
+        </w:rPr>
+        <w:lastRenderedPageBreak/>
+        <w:t>Fortran violates many other language principles, for example:</w:t>
+      </w:r>
+    </w:p>
+    <w:p>
+      <w:pPr>
+        <w:pStyle w:val="ListParagraph"/>
+        <w:numPr>
+          <w:ilvl w:val="0"/>
+          <w:numId w:val="2"/>
+        </w:numPr>
+        <w:spacing w:after="0"/>
+        <w:rPr>
+          <w:rFonts w:cstheme="minorHAnsi"/>
+        </w:rPr>
+      </w:pPr>
+      <w:r>
+        <w:rPr>
+          <w:rFonts w:cstheme="minorHAnsi"/>
+        </w:rPr>
+        <w:t xml:space="preserve">Defence in depth: implicit variable declarations, ignored whitespace, existence of </w:t>
+      </w:r>
+      <w:r>
+        <w:rPr>
+          <w:rFonts w:ascii="Consolas" w:hAnsi="Consolas" w:cstheme="minorHAnsi"/>
+        </w:rPr>
+        <w:t>GOTO</w:t>
+      </w:r>
+    </w:p>
+    <w:p>
+      <w:pPr>
+        <w:pStyle w:val="ListParagraph"/>
+        <w:numPr>
+          <w:ilvl w:val="0"/>
+          <w:numId w:val="2"/>
+        </w:numPr>
+        <w:spacing w:after="0"/>
+        <w:rPr>
+          <w:rFonts w:cstheme="minorHAnsi"/>
+        </w:rPr>
+      </w:pPr>
+      <w:r>
+        <w:rPr>
+          <w:rFonts w:cstheme="minorHAnsi"/>
+        </w:rPr>
+        <w:t xml:space="preserve">Information </w:t>
+      </w:r>
+      <w:proofErr w:type="gramStart"/>
+      <w:r>
+        <w:rPr>
+          <w:rFonts w:cstheme="minorHAnsi"/>
+        </w:rPr>
+        <w:t>hiding:</w:t>
+      </w:r>
+      <w:proofErr w:type="gramEnd"/>
+      <w:r>
+        <w:rPr>
+          <w:rFonts w:cstheme="minorHAnsi"/>
+        </w:rPr>
+        <w:t xml:space="preserve"> everything is global</w:t>
+      </w:r>
+    </w:p>
+    <w:p>
+      <w:pPr>
+        <w:pStyle w:val="ListParagraph"/>
+        <w:numPr>
+          <w:ilvl w:val="0"/>
+          <w:numId w:val="2"/>
+        </w:numPr>
+        <w:spacing w:after="0"/>
+        <w:rPr>
+          <w:rFonts w:cstheme="minorHAnsi"/>
+        </w:rPr>
+      </w:pPr>
+      <w:r>
+        <w:rPr>
+          <w:rFonts w:cstheme="minorHAnsi"/>
+        </w:rPr>
+        <w:t xml:space="preserve">Security: existence of </w:t>
+      </w:r>
+      <w:r>
+        <w:rPr>
+          <w:rFonts w:ascii="Consolas" w:hAnsi="Consolas" w:cstheme="minorHAnsi"/>
+        </w:rPr>
+        <w:t>GOTO</w:t>
+      </w:r>
+    </w:p>
+    <w:p>
+      <w:pPr>
+        <w:pStyle w:val="ListParagraph"/>
+        <w:numPr>
+          <w:ilvl w:val="0"/>
+          <w:numId w:val="2"/>
+        </w:numPr>
+        <w:spacing w:after="0"/>
+        <w:rPr>
+          <w:rFonts w:cstheme="minorHAnsi"/>
+        </w:rPr>
+      </w:pPr>
+      <w:r>
+        <w:rPr>
+          <w:rFonts w:cstheme="minorHAnsi"/>
+        </w:rPr>
+        <w:t>Structured</w:t>
+      </w:r>
+      <w:r>
+        <w:rPr>
+          <w:rFonts w:cstheme="minorHAnsi"/>
+        </w:rPr>
+        <w:t xml:space="preserve"> program</w:t>
+      </w:r>
+      <w:r>
+        <w:rPr>
+          <w:rFonts w:cstheme="minorHAnsi"/>
+        </w:rPr>
+        <w:t xml:space="preserve">: existence of </w:t>
+      </w:r>
+      <w:r>
+        <w:rPr>
+          <w:rFonts w:ascii="Consolas" w:hAnsi="Consolas" w:cstheme="minorHAnsi"/>
+        </w:rPr>
+        <w:t>GOTO</w:t>
+      </w:r>
+    </w:p>
+    <w:p>
+      <w:pPr>
+        <w:pStyle w:val="ListParagraph"/>
+        <w:numPr>
+          <w:ilvl w:val="0"/>
+          <w:numId w:val="2"/>
+        </w:numPr>
+        <w:spacing w:after="0"/>
+        <w:rPr>
+          <w:rFonts w:cstheme="minorHAnsi"/>
+        </w:rPr>
+      </w:pPr>
+      <w:r>
+        <w:rPr>
+          <w:rFonts w:cstheme="minorHAnsi"/>
+        </w:rPr>
+        <w:t>Zero-one-infinity: array dimensions restriction</w:t>
+      </w:r>
+    </w:p>
+    <w:p>
+      <w:pPr>
+        <w:spacing w:after="0"/>
+        <w:rPr>
+          <w:rFonts w:cstheme="minorHAnsi"/>
+        </w:rPr>
+      </w:pPr>
+      <w:r>
+        <w:rPr>
+          <w:rFonts w:cstheme="minorHAnsi"/>
+        </w:rPr>
+        <w:t xml:space="preserve">But </w:t>
+      </w:r>
+      <w:r>
+        <w:rPr>
+          <w:rFonts w:cstheme="minorHAnsi"/>
+        </w:rPr>
+        <w:t>fortunately,</w:t>
+      </w:r>
+      <w:r>
+        <w:rPr>
+          <w:rFonts w:cstheme="minorHAnsi"/>
+        </w:rPr>
+        <w:t xml:space="preserve"> they do not affect my program much or at all, due to the simplicity of the task</w:t>
+      </w:r>
+      <w:r>
+        <w:rPr>
+          <w:rFonts w:cstheme="minorHAnsi"/>
+        </w:rPr>
+        <w:t>.</w:t>
+      </w:r>
+      <w:r>
+        <w:rPr>
+          <w:rFonts w:cstheme="minorHAnsi"/>
+        </w:rPr>
+        <w:t xml:space="preserve"> </w:t>
+      </w:r>
+      <w:r>
+        <w:rPr>
+          <w:rFonts w:cstheme="minorHAnsi"/>
+        </w:rPr>
+        <w:t>Note</w:t>
+      </w:r>
+      <w:r>
+        <w:rPr>
+          <w:rFonts w:cstheme="minorHAnsi"/>
+        </w:rPr>
+        <w:t xml:space="preserve"> that </w:t>
+      </w:r>
+      <w:r>
+        <w:rPr>
+          <w:rFonts w:cstheme="minorHAnsi"/>
+        </w:rPr>
+        <w:t>while</w:t>
+      </w:r>
+      <w:r>
+        <w:rPr>
+          <w:rFonts w:cstheme="minorHAnsi"/>
+        </w:rPr>
+        <w:t>, for example,</w:t>
+      </w:r>
+      <w:r>
+        <w:rPr>
+          <w:rFonts w:cstheme="minorHAnsi"/>
+        </w:rPr>
+        <w:t xml:space="preserve"> I used </w:t>
+      </w:r>
+      <w:r>
+        <w:rPr>
+          <w:rFonts w:ascii="Consolas" w:hAnsi="Consolas" w:cstheme="minorHAnsi"/>
+        </w:rPr>
+        <w:t>IF/ELSEIF/ELSE</w:t>
+      </w:r>
+      <w:r>
+        <w:rPr>
+          <w:rFonts w:cstheme="minorHAnsi"/>
+        </w:rPr>
+        <w:t xml:space="preserve"> instead of </w:t>
+      </w:r>
+      <w:r>
+        <w:rPr>
+          <w:rFonts w:ascii="Consolas" w:hAnsi="Consolas" w:cstheme="minorHAnsi"/>
+        </w:rPr>
+        <w:t>GOTO</w:t>
+      </w:r>
+      <w:r>
+        <w:rPr>
+          <w:rFonts w:cstheme="minorHAnsi"/>
+        </w:rPr>
+        <w:t>,</w:t>
+      </w:r>
+      <w:r>
+        <w:rPr>
+          <w:rFonts w:cstheme="minorHAnsi"/>
+        </w:rPr>
+        <w:t xml:space="preserve"> this does not mean Fortran </w:t>
+      </w:r>
+      <w:r>
+        <w:rPr>
+          <w:rFonts w:cstheme="minorHAnsi"/>
+        </w:rPr>
+        <w:t xml:space="preserve">in general </w:t>
+      </w:r>
+      <w:r>
+        <w:rPr>
+          <w:rFonts w:cstheme="minorHAnsi"/>
+        </w:rPr>
+        <w:t>adheres to the structure program principle.</w:t>
+      </w:r>
+    </w:p>
     <w:sectPr>
       <w:pgSz w:w="11906" w:h="16838"/>
       <w:pgMar w:top="1440" w:right="1440" w:bottom="1440" w:left="1440" w:header="708" w:footer="708" w:gutter="0"/>
@@ -204,6 +673,243 @@
     </w:sectPr>
   </w:body>
 </w:document>
+</file>
+
+<file path=word/numbering.xml><?xml version="1.0" encoding="utf-8"?>
+<w:numbering xmlns:wpc="http://schemas.microsoft.com/office/word/2010/wordprocessingCanvas" xmlns:cx="http://schemas.microsoft.com/office/drawing/2014/chartex" xmlns:cx1="http://schemas.microsoft.com/office/drawing/2015/9/8/chartex" xmlns:cx2="http://schemas.microsoft.com/office/drawing/2015/10/21/chartex" xmlns:cx3="http://schemas.microsoft.com/office/drawing/2016/5/9/chartex" xmlns:cx4="http://schemas.microsoft.com/office/drawing/2016/5/10/chartex" xmlns:cx5="http://schemas.microsoft.com/office/drawing/2016/5/11/chartex" xmlns:cx6="http://schemas.microsoft.com/office/drawing/2016/5/12/chartex" xmlns:cx7="http://schemas.microsoft.com/office/drawing/2016/5/13/chartex" xmlns:cx8="http://schemas.microsoft.com/office/drawing/2016/5/14/chartex" xmlns:mc="http://schemas.openxmlformats.org/markup-compatibility/2006" xmlns:aink="http://schemas.microsoft.com/office/drawing/2016/ink" xmlns:am3d="http://schemas.microsoft.com/office/drawing/2017/model3d" xmlns:o="urn:schemas-microsoft-com:office:office" xmlns:r="http://schemas.openxmlformats.org/officeDocument/2006/relationships" xmlns:m="http://schemas.openxmlformats.org/officeDocument/2006/math" xmlns:v="urn:schemas-microsoft-com:vml" xmlns:wp14="http://schemas.microsoft.com/office/word/2010/wordprocessingDrawing" xmlns:wp="http://schemas.openxmlformats.org/drawingml/2006/wordprocessingDrawing" xmlns:w10="urn:schemas-microsoft-com:office:word" xmlns:w="http://schemas.openxmlformats.org/wordprocessingml/2006/main" xmlns:w14="http://schemas.microsoft.com/office/word/2010/wordml" xmlns:w15="http://schemas.microsoft.com/office/word/2012/wordml" xmlns:w16cex="http://schemas.microsoft.com/office/word/2018/wordml/cex" xmlns:w16cid="http://schemas.microsoft.com/office/word/2016/wordml/cid" xmlns:w16="http://schemas.microsoft.com/office/word/2018/wordml" xmlns:w16se="http://schemas.microsoft.com/office/word/2015/wordml/symex" xmlns:wpg="http://schemas.microsoft.com/office/word/2010/wordprocessingGroup" xmlns:wpi="http://schemas.microsoft.com/office/word/2010/wordprocessingInk" xmlns:wne="http://schemas.microsoft.com/office/word/2006/wordml" xmlns:wps="http://schemas.microsoft.com/office/word/2010/wordprocessingShape" mc:Ignorable="w14 w15 w16se w16cid w16 w16cex wp14">
+  <w:abstractNum w:abstractNumId="0" w15:restartNumberingAfterBreak="0">
+    <w:nsid w:val="252C4326"/>
+    <w:multiLevelType w:val="hybridMultilevel"/>
+    <w:tmpl w:val="78BAE3F0"/>
+    <w:lvl w:ilvl="0" w:tplc="0C090001">
+      <w:start w:val="1"/>
+      <w:numFmt w:val="bullet"/>
+      <w:lvlText w:val=""/>
+      <w:lvlJc w:val="left"/>
+      <w:pPr>
+        <w:ind w:left="720" w:hanging="360"/>
+      </w:pPr>
+      <w:rPr>
+        <w:rFonts w:ascii="Symbol" w:hAnsi="Symbol" w:hint="default"/>
+      </w:rPr>
+    </w:lvl>
+    <w:lvl w:ilvl="1" w:tplc="0C090003" w:tentative="1">
+      <w:start w:val="1"/>
+      <w:numFmt w:val="bullet"/>
+      <w:lvlText w:val="o"/>
+      <w:lvlJc w:val="left"/>
+      <w:pPr>
+        <w:ind w:left="1440" w:hanging="360"/>
+      </w:pPr>
+      <w:rPr>
+        <w:rFonts w:ascii="Courier New" w:hAnsi="Courier New" w:cs="Courier New" w:hint="default"/>
+      </w:rPr>
+    </w:lvl>
+    <w:lvl w:ilvl="2" w:tplc="0C090005" w:tentative="1">
+      <w:start w:val="1"/>
+      <w:numFmt w:val="bullet"/>
+      <w:lvlText w:val=""/>
+      <w:lvlJc w:val="left"/>
+      <w:pPr>
+        <w:ind w:left="2160" w:hanging="360"/>
+      </w:pPr>
+      <w:rPr>
+        <w:rFonts w:ascii="Wingdings" w:hAnsi="Wingdings" w:hint="default"/>
+      </w:rPr>
+    </w:lvl>
+    <w:lvl w:ilvl="3" w:tplc="0C090001" w:tentative="1">
+      <w:start w:val="1"/>
+      <w:numFmt w:val="bullet"/>
+      <w:lvlText w:val=""/>
+      <w:lvlJc w:val="left"/>
+      <w:pPr>
+        <w:ind w:left="2880" w:hanging="360"/>
+      </w:pPr>
+      <w:rPr>
+        <w:rFonts w:ascii="Symbol" w:hAnsi="Symbol" w:hint="default"/>
+      </w:rPr>
+    </w:lvl>
+    <w:lvl w:ilvl="4" w:tplc="0C090003" w:tentative="1">
+      <w:start w:val="1"/>
+      <w:numFmt w:val="bullet"/>
+      <w:lvlText w:val="o"/>
+      <w:lvlJc w:val="left"/>
+      <w:pPr>
+        <w:ind w:left="3600" w:hanging="360"/>
+      </w:pPr>
+      <w:rPr>
+        <w:rFonts w:ascii="Courier New" w:hAnsi="Courier New" w:cs="Courier New" w:hint="default"/>
+      </w:rPr>
+    </w:lvl>
+    <w:lvl w:ilvl="5" w:tplc="0C090005" w:tentative="1">
+      <w:start w:val="1"/>
+      <w:numFmt w:val="bullet"/>
+      <w:lvlText w:val=""/>
+      <w:lvlJc w:val="left"/>
+      <w:pPr>
+        <w:ind w:left="4320" w:hanging="360"/>
+      </w:pPr>
+      <w:rPr>
+        <w:rFonts w:ascii="Wingdings" w:hAnsi="Wingdings" w:hint="default"/>
+      </w:rPr>
+    </w:lvl>
+    <w:lvl w:ilvl="6" w:tplc="0C090001" w:tentative="1">
+      <w:start w:val="1"/>
+      <w:numFmt w:val="bullet"/>
+      <w:lvlText w:val=""/>
+      <w:lvlJc w:val="left"/>
+      <w:pPr>
+        <w:ind w:left="5040" w:hanging="360"/>
+      </w:pPr>
+      <w:rPr>
+        <w:rFonts w:ascii="Symbol" w:hAnsi="Symbol" w:hint="default"/>
+      </w:rPr>
+    </w:lvl>
+    <w:lvl w:ilvl="7" w:tplc="0C090003" w:tentative="1">
+      <w:start w:val="1"/>
+      <w:numFmt w:val="bullet"/>
+      <w:lvlText w:val="o"/>
+      <w:lvlJc w:val="left"/>
+      <w:pPr>
+        <w:ind w:left="5760" w:hanging="360"/>
+      </w:pPr>
+      <w:rPr>
+        <w:rFonts w:ascii="Courier New" w:hAnsi="Courier New" w:cs="Courier New" w:hint="default"/>
+      </w:rPr>
+    </w:lvl>
+    <w:lvl w:ilvl="8" w:tplc="0C090005" w:tentative="1">
+      <w:start w:val="1"/>
+      <w:numFmt w:val="bullet"/>
+      <w:lvlText w:val=""/>
+      <w:lvlJc w:val="left"/>
+      <w:pPr>
+        <w:ind w:left="6480" w:hanging="360"/>
+      </w:pPr>
+      <w:rPr>
+        <w:rFonts w:ascii="Wingdings" w:hAnsi="Wingdings" w:hint="default"/>
+      </w:rPr>
+    </w:lvl>
+  </w:abstractNum>
+  <w:abstractNum w:abstractNumId="1" w15:restartNumberingAfterBreak="0">
+    <w:nsid w:val="7D946C7D"/>
+    <w:multiLevelType w:val="hybridMultilevel"/>
+    <w:tmpl w:val="70168FE2"/>
+    <w:lvl w:ilvl="0" w:tplc="0C090001">
+      <w:start w:val="1"/>
+      <w:numFmt w:val="bullet"/>
+      <w:lvlText w:val=""/>
+      <w:lvlJc w:val="left"/>
+      <w:pPr>
+        <w:ind w:left="720" w:hanging="360"/>
+      </w:pPr>
+      <w:rPr>
+        <w:rFonts w:ascii="Symbol" w:hAnsi="Symbol" w:hint="default"/>
+      </w:rPr>
+    </w:lvl>
+    <w:lvl w:ilvl="1" w:tplc="0C090003" w:tentative="1">
+      <w:start w:val="1"/>
+      <w:numFmt w:val="bullet"/>
+      <w:lvlText w:val="o"/>
+      <w:lvlJc w:val="left"/>
+      <w:pPr>
+        <w:ind w:left="1440" w:hanging="360"/>
+      </w:pPr>
+      <w:rPr>
+        <w:rFonts w:ascii="Courier New" w:hAnsi="Courier New" w:cs="Courier New" w:hint="default"/>
+      </w:rPr>
+    </w:lvl>
+    <w:lvl w:ilvl="2" w:tplc="0C090005" w:tentative="1">
+      <w:start w:val="1"/>
+      <w:numFmt w:val="bullet"/>
+      <w:lvlText w:val=""/>
+      <w:lvlJc w:val="left"/>
+      <w:pPr>
+        <w:ind w:left="2160" w:hanging="360"/>
+      </w:pPr>
+      <w:rPr>
+        <w:rFonts w:ascii="Wingdings" w:hAnsi="Wingdings" w:hint="default"/>
+      </w:rPr>
+    </w:lvl>
+    <w:lvl w:ilvl="3" w:tplc="0C090001" w:tentative="1">
+      <w:start w:val="1"/>
+      <w:numFmt w:val="bullet"/>
+      <w:lvlText w:val=""/>
+      <w:lvlJc w:val="left"/>
+      <w:pPr>
+        <w:ind w:left="2880" w:hanging="360"/>
+      </w:pPr>
+      <w:rPr>
+        <w:rFonts w:ascii="Symbol" w:hAnsi="Symbol" w:hint="default"/>
+      </w:rPr>
+    </w:lvl>
+    <w:lvl w:ilvl="4" w:tplc="0C090003" w:tentative="1">
+      <w:start w:val="1"/>
+      <w:numFmt w:val="bullet"/>
+      <w:lvlText w:val="o"/>
+      <w:lvlJc w:val="left"/>
+      <w:pPr>
+        <w:ind w:left="3600" w:hanging="360"/>
+      </w:pPr>
+      <w:rPr>
+        <w:rFonts w:ascii="Courier New" w:hAnsi="Courier New" w:cs="Courier New" w:hint="default"/>
+      </w:rPr>
+    </w:lvl>
+    <w:lvl w:ilvl="5" w:tplc="0C090005" w:tentative="1">
+      <w:start w:val="1"/>
+      <w:numFmt w:val="bullet"/>
+      <w:lvlText w:val=""/>
+      <w:lvlJc w:val="left"/>
+      <w:pPr>
+        <w:ind w:left="4320" w:hanging="360"/>
+      </w:pPr>
+      <w:rPr>
+        <w:rFonts w:ascii="Wingdings" w:hAnsi="Wingdings" w:hint="default"/>
+      </w:rPr>
+    </w:lvl>
+    <w:lvl w:ilvl="6" w:tplc="0C090001" w:tentative="1">
+      <w:start w:val="1"/>
+      <w:numFmt w:val="bullet"/>
+      <w:lvlText w:val=""/>
+      <w:lvlJc w:val="left"/>
+      <w:pPr>
+        <w:ind w:left="5040" w:hanging="360"/>
+      </w:pPr>
+      <w:rPr>
+        <w:rFonts w:ascii="Symbol" w:hAnsi="Symbol" w:hint="default"/>
+      </w:rPr>
+    </w:lvl>
+    <w:lvl w:ilvl="7" w:tplc="0C090003" w:tentative="1">
+      <w:start w:val="1"/>
+      <w:numFmt w:val="bullet"/>
+      <w:lvlText w:val="o"/>
+      <w:lvlJc w:val="left"/>
+      <w:pPr>
+        <w:ind w:left="5760" w:hanging="360"/>
+      </w:pPr>
+      <w:rPr>
+        <w:rFonts w:ascii="Courier New" w:hAnsi="Courier New" w:cs="Courier New" w:hint="default"/>
+      </w:rPr>
+    </w:lvl>
+    <w:lvl w:ilvl="8" w:tplc="0C090005" w:tentative="1">
+      <w:start w:val="1"/>
+      <w:numFmt w:val="bullet"/>
+      <w:lvlText w:val=""/>
+      <w:lvlJc w:val="left"/>
+      <w:pPr>
+        <w:ind w:left="6480" w:hanging="360"/>
+      </w:pPr>
+      <w:rPr>
+        <w:rFonts w:ascii="Wingdings" w:hAnsi="Wingdings" w:hint="default"/>
+      </w:rPr>
+    </w:lvl>
+  </w:abstractNum>
+  <w:num w:numId="1">
+    <w:abstractNumId w:val="1"/>
+  </w:num>
+  <w:num w:numId="2">
+    <w:abstractNumId w:val="0"/>
+  </w:num>
+</w:numbering>
 </file>
 
 <file path=word/styles.xml><?xml version="1.0" encoding="utf-8"?>
@@ -700,6 +1406,17 @@
       <w:szCs w:val="32"/>
     </w:rPr>
   </w:style>
+  <w:style w:type="paragraph" w:styleId="ListParagraph">
+    <w:name w:val="List Paragraph"/>
+    <w:basedOn w:val="Normal"/>
+    <w:uiPriority w:val="34"/>
+    <w:qFormat/>
+    <w:rsid w:val="00D36EE9"/>
+    <w:pPr>
+      <w:ind w:left="720"/>
+      <w:contextualSpacing/>
+    </w:pPr>
+  </w:style>
 </w:styles>
 </file>
 

</xml_diff>